<commit_message>
Report - Bhavika's writeup, final slides, updated viz :rocket:
</commit_message>
<xml_diff>
--- a/CS688_ProjectReport.docx
+++ b/CS688_ProjectReport.docx
@@ -94,7 +94,7 @@
           <w:rFonts w:ascii="Georgia" w:cs="Georgia" w:eastAsia="Georgia" w:hAnsi="Georgia"/>
           <w:rtl w:val="0"/>
         </w:rPr>
-        <w:t xml:space="preserve">Bhavika Tekwani (btekwani), Jaecheon Jeong, Melanie Baker</w:t>
+        <w:t xml:space="preserve">Bhavika Tekwani, Jaecheon Jeong, Melanie Baker</w:t>
       </w:r>
     </w:p>
     <w:p>
@@ -151,6 +151,21 @@
       </w:pPr>
       <w:r>
         <w:rPr>
+          <w:rFonts w:ascii="Georgia" w:cs="Georgia" w:eastAsia="Georgia" w:hAnsi="Georgia"/>
+          <w:rtl w:val="0"/>
+        </w:rPr>
+        <w:t xml:space="preserve">In this paper, we present a series of experiments to explore large scale classification of fine-art paintings from the Wikiart dataset. Our objectives are two-fold: first, we want to train classical machine learning models like Random Forests &amp; Support Vector Machines to classify Impressionist paintings. Secondly, we want to train a convolutional neural network (CNN) end-to-end in order to use the deep learning approach that has gained popularity in the image classification domain. As we see later on, identifying paintings by artist is more challenging than detecting faces in images or classifying objects. We also explore model interpretability by exposing unlabeled images (not of paintings) to our trained models and trying to understand how machines perceive &amp; recognize artistic style. </w:t>
+      </w:r>
+    </w:p>
+    <w:p>
+      <w:pPr>
+        <w:contextualSpacing w:val="0"/>
+        <w:rPr>
+          <w:rFonts w:ascii="Georgia" w:cs="Georgia" w:eastAsia="Georgia" w:hAnsi="Georgia"/>
+        </w:rPr>
+      </w:pPr>
+      <w:r>
+        <w:rPr>
           <w:rtl w:val="0"/>
         </w:rPr>
       </w:r>
@@ -198,7 +213,7 @@
           <w:rFonts w:ascii="Georgia" w:cs="Georgia" w:eastAsia="Georgia" w:hAnsi="Georgia"/>
           <w:rtl w:val="0"/>
         </w:rPr>
-        <w:t xml:space="preserve">We used the Wikiart dataset released by the authors of the ICIP2016 paper on deep convolutional networks for fine-art paintings classification [5]. The dataset in its entirety is 27 GB and contains over x images spanning y artists and 27 genres.For our artist classification task, we use only the Impressionism genre (13060 images). Furthermore, to quickly prototype several methods and iterate on them, we limit all our experiments to 15 artists chosen in no particular order. For each artist, we select a set of 40 images. Therefore, our dataset for this task contains 600 images. </w:t>
+        <w:t xml:space="preserve">We used the Wikiart dataset released by the authors of the ICIP2016 paper on deep convolutional networks for fine-art paintings classification [5]. The dataset in its entirety is 27 GB in size and contains over 80,000 images spanning 2108 artists and 27 genres.For our artist classification task, we use only the Impressionism genre (13060 images). Furthermore, to quickly prototype several methods and iterate on them, we limit all our experiments to 15 artists chosen in no particular order. For each artist, we select a set of 40 images. Therefore, our dataset for this task contains 600 images. </w:t>
       </w:r>
     </w:p>
     <w:p>
@@ -362,7 +377,19 @@
                 <w:rFonts w:ascii="Georgia" w:cs="Georgia" w:eastAsia="Georgia" w:hAnsi="Georgia"/>
                 <w:rtl w:val="0"/>
               </w:rPr>
-              <w:t xml:space="preserve">adam-baltatu</w:t>
+              <w:t xml:space="preserve">A</w:t>
+            </w:r>
+            <w:r>
+              <w:rPr>
+                <w:rFonts w:ascii="Georgia" w:cs="Georgia" w:eastAsia="Georgia" w:hAnsi="Georgia"/>
+                <w:rtl w:val="0"/>
+              </w:rPr>
+              <w:t xml:space="preserve">dam Baltatu</w:t>
+            </w:r>
+            <w:r>
+              <w:rPr>
+                <w:rtl w:val="0"/>
+              </w:rPr>
             </w:r>
           </w:p>
         </w:tc>
@@ -424,7 +451,19 @@
                 <w:rFonts w:ascii="Georgia" w:cs="Georgia" w:eastAsia="Georgia" w:hAnsi="Georgia"/>
                 <w:rtl w:val="0"/>
               </w:rPr>
-              <w:t xml:space="preserve">alfred-sisley</w:t>
+              <w:t xml:space="preserve">A</w:t>
+            </w:r>
+            <w:r>
+              <w:rPr>
+                <w:rFonts w:ascii="Georgia" w:cs="Georgia" w:eastAsia="Georgia" w:hAnsi="Georgia"/>
+                <w:rtl w:val="0"/>
+              </w:rPr>
+              <w:t xml:space="preserve">lfred Sisley</w:t>
+            </w:r>
+            <w:r>
+              <w:rPr>
+                <w:rtl w:val="0"/>
+              </w:rPr>
             </w:r>
           </w:p>
         </w:tc>
@@ -486,7 +525,19 @@
                 <w:rFonts w:ascii="Georgia" w:cs="Georgia" w:eastAsia="Georgia" w:hAnsi="Georgia"/>
                 <w:rtl w:val="0"/>
               </w:rPr>
-              <w:t xml:space="preserve">antoine-blanchard</w:t>
+              <w:t xml:space="preserve">A</w:t>
+            </w:r>
+            <w:r>
+              <w:rPr>
+                <w:rFonts w:ascii="Georgia" w:cs="Georgia" w:eastAsia="Georgia" w:hAnsi="Georgia"/>
+                <w:rtl w:val="0"/>
+              </w:rPr>
+              <w:t xml:space="preserve">ntoine Blanchard</w:t>
+            </w:r>
+            <w:r>
+              <w:rPr>
+                <w:rtl w:val="0"/>
+              </w:rPr>
             </w:r>
           </w:p>
         </w:tc>
@@ -548,7 +599,19 @@
                 <w:rFonts w:ascii="Georgia" w:cs="Georgia" w:eastAsia="Georgia" w:hAnsi="Georgia"/>
                 <w:rtl w:val="0"/>
               </w:rPr>
-              <w:t xml:space="preserve">arkhip-kuindzhi</w:t>
+              <w:t xml:space="preserve">A</w:t>
+            </w:r>
+            <w:r>
+              <w:rPr>
+                <w:rFonts w:ascii="Georgia" w:cs="Georgia" w:eastAsia="Georgia" w:hAnsi="Georgia"/>
+                <w:rtl w:val="0"/>
+              </w:rPr>
+              <w:t xml:space="preserve">rkhip Kuindzhi</w:t>
+            </w:r>
+            <w:r>
+              <w:rPr>
+                <w:rtl w:val="0"/>
+              </w:rPr>
             </w:r>
           </w:p>
         </w:tc>
@@ -610,7 +673,19 @@
                 <w:rFonts w:ascii="Georgia" w:cs="Georgia" w:eastAsia="Georgia" w:hAnsi="Georgia"/>
                 <w:rtl w:val="0"/>
               </w:rPr>
-              <w:t xml:space="preserve">armand-guillaumin</w:t>
+              <w:t xml:space="preserve">A</w:t>
+            </w:r>
+            <w:r>
+              <w:rPr>
+                <w:rFonts w:ascii="Georgia" w:cs="Georgia" w:eastAsia="Georgia" w:hAnsi="Georgia"/>
+                <w:rtl w:val="0"/>
+              </w:rPr>
+              <w:t xml:space="preserve">rmand Guillaumin</w:t>
+            </w:r>
+            <w:r>
+              <w:rPr>
+                <w:rtl w:val="0"/>
+              </w:rPr>
             </w:r>
           </w:p>
         </w:tc>
@@ -672,7 +747,19 @@
                 <w:rFonts w:ascii="Georgia" w:cs="Georgia" w:eastAsia="Georgia" w:hAnsi="Georgia"/>
                 <w:rtl w:val="0"/>
               </w:rPr>
-              <w:t xml:space="preserve">auguste-rodin</w:t>
+              <w:t xml:space="preserve">A</w:t>
+            </w:r>
+            <w:r>
+              <w:rPr>
+                <w:rFonts w:ascii="Georgia" w:cs="Georgia" w:eastAsia="Georgia" w:hAnsi="Georgia"/>
+                <w:rtl w:val="0"/>
+              </w:rPr>
+              <w:t xml:space="preserve">uguste Rodin</w:t>
+            </w:r>
+            <w:r>
+              <w:rPr>
+                <w:rtl w:val="0"/>
+              </w:rPr>
             </w:r>
           </w:p>
         </w:tc>
@@ -734,7 +821,19 @@
                 <w:rFonts w:ascii="Georgia" w:cs="Georgia" w:eastAsia="Georgia" w:hAnsi="Georgia"/>
                 <w:rtl w:val="0"/>
               </w:rPr>
-              <w:t xml:space="preserve">berthe-morisot</w:t>
+              <w:t xml:space="preserve">B</w:t>
+            </w:r>
+            <w:r>
+              <w:rPr>
+                <w:rFonts w:ascii="Georgia" w:cs="Georgia" w:eastAsia="Georgia" w:hAnsi="Georgia"/>
+                <w:rtl w:val="0"/>
+              </w:rPr>
+              <w:t xml:space="preserve">erthe Morisot</w:t>
+            </w:r>
+            <w:r>
+              <w:rPr>
+                <w:rtl w:val="0"/>
+              </w:rPr>
             </w:r>
           </w:p>
         </w:tc>
@@ -796,7 +895,19 @@
                 <w:rFonts w:ascii="Georgia" w:cs="Georgia" w:eastAsia="Georgia" w:hAnsi="Georgia"/>
                 <w:rtl w:val="0"/>
               </w:rPr>
-              <w:t xml:space="preserve">camille-pissarro</w:t>
+              <w:t xml:space="preserve">C</w:t>
+            </w:r>
+            <w:r>
+              <w:rPr>
+                <w:rFonts w:ascii="Georgia" w:cs="Georgia" w:eastAsia="Georgia" w:hAnsi="Georgia"/>
+                <w:rtl w:val="0"/>
+              </w:rPr>
+              <w:t xml:space="preserve">amille Pissarro</w:t>
+            </w:r>
+            <w:r>
+              <w:rPr>
+                <w:rtl w:val="0"/>
+              </w:rPr>
             </w:r>
           </w:p>
         </w:tc>
@@ -858,7 +969,19 @@
                 <w:rFonts w:ascii="Georgia" w:cs="Georgia" w:eastAsia="Georgia" w:hAnsi="Georgia"/>
                 <w:rtl w:val="0"/>
               </w:rPr>
-              <w:t xml:space="preserve">childe-hassam</w:t>
+              <w:t xml:space="preserve">C</w:t>
+            </w:r>
+            <w:r>
+              <w:rPr>
+                <w:rFonts w:ascii="Georgia" w:cs="Georgia" w:eastAsia="Georgia" w:hAnsi="Georgia"/>
+                <w:rtl w:val="0"/>
+              </w:rPr>
+              <w:t xml:space="preserve">hilde Hassam</w:t>
+            </w:r>
+            <w:r>
+              <w:rPr>
+                <w:rtl w:val="0"/>
+              </w:rPr>
             </w:r>
           </w:p>
         </w:tc>
@@ -923,7 +1046,7 @@
                 <w:rFonts w:ascii="Georgia" w:cs="Georgia" w:eastAsia="Georgia" w:hAnsi="Georgia"/>
                 <w:rtl w:val="0"/>
               </w:rPr>
-              <w:t xml:space="preserve">claude-monet</w:t>
+              <w:t xml:space="preserve">Claude Monet</w:t>
             </w:r>
           </w:p>
         </w:tc>
@@ -985,7 +1108,7 @@
                 <w:rFonts w:ascii="Georgia" w:cs="Georgia" w:eastAsia="Georgia" w:hAnsi="Georgia"/>
                 <w:rtl w:val="0"/>
               </w:rPr>
-              <w:t xml:space="preserve">Constantin-artachino</w:t>
+              <w:t xml:space="preserve">Constantin Artachino</w:t>
             </w:r>
           </w:p>
         </w:tc>
@@ -1046,7 +1169,7 @@
                 <w:rFonts w:ascii="Georgia" w:cs="Georgia" w:eastAsia="Georgia" w:hAnsi="Georgia"/>
                 <w:rtl w:val="0"/>
               </w:rPr>
-              <w:t xml:space="preserve">cornelis-vreedenburgh</w:t>
+              <w:t xml:space="preserve">Cornelis Vreedenburgh</w:t>
             </w:r>
           </w:p>
         </w:tc>
@@ -1108,7 +1231,7 @@
                 <w:rFonts w:ascii="Georgia" w:cs="Georgia" w:eastAsia="Georgia" w:hAnsi="Georgia"/>
                 <w:rtl w:val="0"/>
               </w:rPr>
-              <w:t xml:space="preserve">edgar-degas</w:t>
+              <w:t xml:space="preserve">Edgar Degas</w:t>
             </w:r>
           </w:p>
         </w:tc>
@@ -1170,7 +1293,7 @@
                 <w:rFonts w:ascii="Georgia" w:cs="Georgia" w:eastAsia="Georgia" w:hAnsi="Georgia"/>
                 <w:rtl w:val="0"/>
               </w:rPr>
-              <w:t xml:space="preserve">edouard-manet</w:t>
+              <w:t xml:space="preserve">Edouard Manet</w:t>
             </w:r>
           </w:p>
         </w:tc>
@@ -1232,7 +1355,7 @@
                 <w:rFonts w:ascii="Georgia" w:cs="Georgia" w:eastAsia="Georgia" w:hAnsi="Georgia"/>
                 <w:rtl w:val="0"/>
               </w:rPr>
-              <w:t xml:space="preserve">eugene-boudin</w:t>
+              <w:t xml:space="preserve">Eugene Boudin</w:t>
             </w:r>
           </w:p>
         </w:tc>
@@ -1304,9 +1427,40 @@
         </w:rPr>
       </w:pPr>
       <w:r>
+        <w:br w:type="page"/>
+      </w:r>
+      <w:r>
+        <w:rPr>
+          <w:rtl w:val="0"/>
+        </w:rPr>
+      </w:r>
+    </w:p>
+    <w:p>
+      <w:pPr>
+        <w:contextualSpacing w:val="0"/>
         <w:rPr>
           <w:rFonts w:ascii="Georgia" w:cs="Georgia" w:eastAsia="Georgia" w:hAnsi="Georgia"/>
           <w:b w:val="1"/>
+        </w:rPr>
+      </w:pPr>
+      <w:r>
+        <w:rPr>
+          <w:rtl w:val="0"/>
+        </w:rPr>
+      </w:r>
+    </w:p>
+    <w:p>
+      <w:pPr>
+        <w:contextualSpacing w:val="0"/>
+        <w:rPr>
+          <w:rFonts w:ascii="Georgia" w:cs="Georgia" w:eastAsia="Georgia" w:hAnsi="Georgia"/>
+          <w:b w:val="1"/>
+        </w:rPr>
+      </w:pPr>
+      <w:r>
+        <w:rPr>
+          <w:rFonts w:ascii="Georgia" w:cs="Georgia" w:eastAsia="Georgia" w:hAnsi="Georgia"/>
+          <w:b w:val="1"/>
           <w:rtl w:val="0"/>
         </w:rPr>
         <w:t xml:space="preserve">Setup</w:t>
@@ -1421,7 +1575,7 @@
           <w:rFonts w:ascii="Georgia" w:cs="Georgia" w:eastAsia="Georgia" w:hAnsi="Georgia"/>
           <w:rtl w:val="0"/>
         </w:rPr>
-        <w:t xml:space="preserve">We used Python 3 for all our experiments. Some libraries we used for machine learning &amp; deep learning include </w:t>
+        <w:t xml:space="preserve">We used Python 3 for all our experiments. The libraries we used for machine learning &amp; deep learning include </w:t>
       </w:r>
       <w:r>
         <w:rPr>
@@ -1444,7 +1598,7 @@
           <w:i w:val="1"/>
           <w:rtl w:val="0"/>
         </w:rPr>
-        <w:t xml:space="preserve">scikit-learn, numpy, OpenCV,  Tensorflow, Keras &amp; PyTorch</w:t>
+        <w:t xml:space="preserve">scikit-learn, numpy, PIL, OpenCV,  Tensorflow, Keras &amp; PyTorch</w:t>
       </w:r>
       <w:r>
         <w:rPr>
@@ -1452,19 +1606,6 @@
           <w:rtl w:val="0"/>
         </w:rPr>
         <w:t xml:space="preserve">. </w:t>
-      </w:r>
-    </w:p>
-    <w:p>
-      <w:pPr>
-        <w:contextualSpacing w:val="0"/>
-        <w:rPr>
-          <w:rFonts w:ascii="Georgia" w:cs="Georgia" w:eastAsia="Georgia" w:hAnsi="Georgia"/>
-        </w:rPr>
-      </w:pPr>
-      <w:r>
-        <w:rPr>
-          <w:rtl w:val="0"/>
-        </w:rPr>
       </w:r>
     </w:p>
     <w:p>
@@ -1677,6 +1818,347 @@
         <w:contextualSpacing w:val="0"/>
         <w:rPr>
           <w:rFonts w:ascii="Georgia" w:cs="Georgia" w:eastAsia="Georgia" w:hAnsi="Georgia"/>
+        </w:rPr>
+      </w:pPr>
+      <w:r>
+        <w:rPr>
+          <w:rtl w:val="0"/>
+        </w:rPr>
+      </w:r>
+    </w:p>
+    <w:p>
+      <w:pPr>
+        <w:contextualSpacing w:val="0"/>
+        <w:rPr>
+          <w:rFonts w:ascii="Georgia" w:cs="Georgia" w:eastAsia="Georgia" w:hAnsi="Georgia"/>
+        </w:rPr>
+      </w:pPr>
+      <w:r>
+        <w:rPr>
+          <w:rFonts w:ascii="Georgia" w:cs="Georgia" w:eastAsia="Georgia" w:hAnsi="Georgia"/>
+          <w:rtl w:val="0"/>
+        </w:rPr>
+        <w:t xml:space="preserve">Our experimental setup is divided into 3 parts - one is machine learning with models like Random Forests, &amp; SVMs, the second is an 18 Layer Convolutional Neural Network built in Tensorflow and Keras, the third is a 2 Layer Convolutional Neural Network built with PyTorch. </w:t>
+      </w:r>
+    </w:p>
+    <w:p>
+      <w:pPr>
+        <w:contextualSpacing w:val="0"/>
+        <w:rPr>
+          <w:rFonts w:ascii="Georgia" w:cs="Georgia" w:eastAsia="Georgia" w:hAnsi="Georgia"/>
+        </w:rPr>
+      </w:pPr>
+      <w:r>
+        <w:rPr>
+          <w:rtl w:val="0"/>
+        </w:rPr>
+      </w:r>
+    </w:p>
+    <w:p>
+      <w:pPr>
+        <w:contextualSpacing w:val="0"/>
+        <w:rPr>
+          <w:rFonts w:ascii="Georgia" w:cs="Georgia" w:eastAsia="Georgia" w:hAnsi="Georgia"/>
+        </w:rPr>
+      </w:pPr>
+      <w:r>
+        <w:rPr>
+          <w:rtl w:val="0"/>
+        </w:rPr>
+      </w:r>
+    </w:p>
+    <w:p>
+      <w:pPr>
+        <w:contextualSpacing w:val="0"/>
+        <w:rPr>
+          <w:rFonts w:ascii="Georgia" w:cs="Georgia" w:eastAsia="Georgia" w:hAnsi="Georgia"/>
+        </w:rPr>
+      </w:pPr>
+      <w:r>
+        <w:rPr>
+          <w:rtl w:val="0"/>
+        </w:rPr>
+      </w:r>
+    </w:p>
+    <w:p>
+      <w:pPr>
+        <w:contextualSpacing w:val="0"/>
+        <w:rPr>
+          <w:rFonts w:ascii="Georgia" w:cs="Georgia" w:eastAsia="Georgia" w:hAnsi="Georgia"/>
+        </w:rPr>
+      </w:pPr>
+      <w:r>
+        <w:rPr>
+          <w:rtl w:val="0"/>
+        </w:rPr>
+      </w:r>
+    </w:p>
+    <w:p>
+      <w:pPr>
+        <w:contextualSpacing w:val="0"/>
+        <w:rPr>
+          <w:rFonts w:ascii="Georgia" w:cs="Georgia" w:eastAsia="Georgia" w:hAnsi="Georgia"/>
+        </w:rPr>
+      </w:pPr>
+      <w:r>
+        <w:rPr>
+          <w:rFonts w:ascii="Georgia" w:cs="Georgia" w:eastAsia="Georgia" w:hAnsi="Georgia"/>
+          <w:rtl w:val="0"/>
+        </w:rPr>
+        <w:t xml:space="preserve">The diagram below shows the division of those 3 steps. As is evident from the 3 branches, using deep convolutional nets helps avoid certain steps like feature selection &amp; cross validation. As fine art painting classification is a difficult task, we assume that feature engineering would require some creativity &amp; domain knowledge. We were hoping deep learning would help in this case since no feature engineering is required. </w:t>
+      </w:r>
+    </w:p>
+    <w:p>
+      <w:pPr>
+        <w:contextualSpacing w:val="0"/>
+        <w:rPr>
+          <w:rFonts w:ascii="Georgia" w:cs="Georgia" w:eastAsia="Georgia" w:hAnsi="Georgia"/>
+        </w:rPr>
+      </w:pPr>
+      <w:r>
+        <w:rPr>
+          <w:rtl w:val="0"/>
+        </w:rPr>
+      </w:r>
+    </w:p>
+    <w:p>
+      <w:pPr>
+        <w:contextualSpacing w:val="0"/>
+        <w:jc w:val="center"/>
+        <w:rPr>
+          <w:rFonts w:ascii="Georgia" w:cs="Georgia" w:eastAsia="Georgia" w:hAnsi="Georgia"/>
+        </w:rPr>
+      </w:pPr>
+      <w:r>
+        <w:rPr>
+          <w:rFonts w:ascii="Georgia" w:cs="Georgia" w:eastAsia="Georgia" w:hAnsi="Georgia"/>
+        </w:rPr>
+        <w:drawing>
+          <wp:inline distB="114300" distT="114300" distL="114300" distR="114300">
+            <wp:extent cx="4557251" cy="5683567"/>
+            <wp:effectExtent b="0" l="0" r="0" t="0"/>
+            <wp:docPr id="2" name="image4.png"/>
+            <a:graphic>
+              <a:graphicData uri="http://schemas.openxmlformats.org/drawingml/2006/picture">
+                <pic:pic>
+                  <pic:nvPicPr>
+                    <pic:cNvPr id="0" name="image4.png"/>
+                    <pic:cNvPicPr preferRelativeResize="0"/>
+                  </pic:nvPicPr>
+                  <pic:blipFill>
+                    <a:blip r:embed="rId5"/>
+                    <a:srcRect b="0" l="0" r="0" t="0"/>
+                    <a:stretch>
+                      <a:fillRect/>
+                    </a:stretch>
+                  </pic:blipFill>
+                  <pic:spPr>
+                    <a:xfrm>
+                      <a:off x="0" y="0"/>
+                      <a:ext cx="4557251" cy="5683567"/>
+                    </a:xfrm>
+                    <a:prstGeom prst="rect"/>
+                    <a:ln/>
+                  </pic:spPr>
+                </pic:pic>
+              </a:graphicData>
+            </a:graphic>
+          </wp:inline>
+        </w:drawing>
+      </w:r>
+      <w:r>
+        <w:rPr>
+          <w:rtl w:val="0"/>
+        </w:rPr>
+      </w:r>
+    </w:p>
+    <w:p>
+      <w:pPr>
+        <w:contextualSpacing w:val="0"/>
+        <w:rPr>
+          <w:rFonts w:ascii="Georgia" w:cs="Georgia" w:eastAsia="Georgia" w:hAnsi="Georgia"/>
+        </w:rPr>
+      </w:pPr>
+      <w:r>
+        <w:rPr>
+          <w:rtl w:val="0"/>
+        </w:rPr>
+      </w:r>
+    </w:p>
+    <w:p>
+      <w:pPr>
+        <w:contextualSpacing w:val="0"/>
+        <w:rPr>
+          <w:rFonts w:ascii="Georgia" w:cs="Georgia" w:eastAsia="Georgia" w:hAnsi="Georgia"/>
+        </w:rPr>
+      </w:pPr>
+      <w:r>
+        <w:rPr>
+          <w:rFonts w:ascii="Georgia" w:cs="Georgia" w:eastAsia="Georgia" w:hAnsi="Georgia"/>
+          <w:rtl w:val="0"/>
+        </w:rPr>
+        <w:t xml:space="preserve">For all our experiments, we keep the distribution of data constant. We have 600 paintings by 15 artists which we split into a train and test dataset with a 60-40 distribution. Our training data now has 360 paintings and unsequestered test data has 240 paintings. </w:t>
+      </w:r>
+    </w:p>
+    <w:p>
+      <w:pPr>
+        <w:contextualSpacing w:val="0"/>
+        <w:rPr>
+          <w:rFonts w:ascii="Georgia" w:cs="Georgia" w:eastAsia="Georgia" w:hAnsi="Georgia"/>
+        </w:rPr>
+      </w:pPr>
+      <w:r>
+        <w:rPr>
+          <w:rtl w:val="0"/>
+        </w:rPr>
+      </w:r>
+    </w:p>
+    <w:p>
+      <w:pPr>
+        <w:contextualSpacing w:val="0"/>
+        <w:rPr>
+          <w:rFonts w:ascii="Georgia" w:cs="Georgia" w:eastAsia="Georgia" w:hAnsi="Georgia"/>
+          <w:u w:val="single"/>
+        </w:rPr>
+      </w:pPr>
+      <w:r>
+        <w:rPr>
+          <w:rFonts w:ascii="Georgia" w:cs="Georgia" w:eastAsia="Georgia" w:hAnsi="Georgia"/>
+          <w:u w:val="single"/>
+          <w:rtl w:val="0"/>
+        </w:rPr>
+        <w:t xml:space="preserve">Preprocessing</w:t>
+      </w:r>
+    </w:p>
+    <w:p>
+      <w:pPr>
+        <w:contextualSpacing w:val="0"/>
+        <w:rPr>
+          <w:rFonts w:ascii="Georgia" w:cs="Georgia" w:eastAsia="Georgia" w:hAnsi="Georgia"/>
+        </w:rPr>
+      </w:pPr>
+      <w:r>
+        <w:rPr>
+          <w:rtl w:val="0"/>
+        </w:rPr>
+      </w:r>
+    </w:p>
+    <w:p>
+      <w:pPr>
+        <w:contextualSpacing w:val="0"/>
+        <w:rPr>
+          <w:rFonts w:ascii="Georgia" w:cs="Georgia" w:eastAsia="Georgia" w:hAnsi="Georgia"/>
+          <w:u w:val="single"/>
+        </w:rPr>
+      </w:pPr>
+      <w:r>
+        <w:rPr>
+          <w:rFonts w:ascii="Georgia" w:cs="Georgia" w:eastAsia="Georgia" w:hAnsi="Georgia"/>
+          <w:u w:val="single"/>
+          <w:rtl w:val="0"/>
+        </w:rPr>
+        <w:t xml:space="preserve">Feature Engineering &amp; Selection</w:t>
+      </w:r>
+    </w:p>
+    <w:p>
+      <w:pPr>
+        <w:contextualSpacing w:val="0"/>
+        <w:rPr>
+          <w:rFonts w:ascii="Georgia" w:cs="Georgia" w:eastAsia="Georgia" w:hAnsi="Georgia"/>
+          <w:b w:val="1"/>
+        </w:rPr>
+      </w:pPr>
+      <w:r>
+        <w:rPr>
+          <w:rtl w:val="0"/>
+        </w:rPr>
+      </w:r>
+    </w:p>
+    <w:p>
+      <w:pPr>
+        <w:contextualSpacing w:val="0"/>
+        <w:rPr>
+          <w:rFonts w:ascii="Georgia" w:cs="Georgia" w:eastAsia="Georgia" w:hAnsi="Georgia"/>
+          <w:b w:val="1"/>
+        </w:rPr>
+      </w:pPr>
+      <w:r>
+        <w:br w:type="page"/>
+      </w:r>
+      <w:r>
+        <w:rPr>
+          <w:rtl w:val="0"/>
+        </w:rPr>
+      </w:r>
+    </w:p>
+    <w:p>
+      <w:pPr>
+        <w:contextualSpacing w:val="0"/>
+        <w:rPr>
+          <w:rFonts w:ascii="Georgia" w:cs="Georgia" w:eastAsia="Georgia" w:hAnsi="Georgia"/>
+          <w:b w:val="1"/>
+        </w:rPr>
+      </w:pPr>
+      <w:r>
+        <w:rPr>
+          <w:rtl w:val="0"/>
+        </w:rPr>
+      </w:r>
+    </w:p>
+    <w:p>
+      <w:pPr>
+        <w:contextualSpacing w:val="0"/>
+        <w:rPr>
+          <w:rFonts w:ascii="Georgia" w:cs="Georgia" w:eastAsia="Georgia" w:hAnsi="Georgia"/>
+          <w:u w:val="single"/>
+        </w:rPr>
+      </w:pPr>
+      <w:r>
+        <w:rPr>
+          <w:rFonts w:ascii="Georgia" w:cs="Georgia" w:eastAsia="Georgia" w:hAnsi="Georgia"/>
+          <w:u w:val="single"/>
+          <w:rtl w:val="0"/>
+        </w:rPr>
+        <w:t xml:space="preserve">Models</w:t>
+      </w:r>
+    </w:p>
+    <w:p>
+      <w:pPr>
+        <w:contextualSpacing w:val="0"/>
+        <w:rPr>
+          <w:rFonts w:ascii="Georgia" w:cs="Georgia" w:eastAsia="Georgia" w:hAnsi="Georgia"/>
+          <w:u w:val="single"/>
+        </w:rPr>
+      </w:pPr>
+      <w:r>
+        <w:rPr>
+          <w:rtl w:val="0"/>
+        </w:rPr>
+      </w:r>
+    </w:p>
+    <w:p>
+      <w:pPr>
+        <w:contextualSpacing w:val="0"/>
+        <w:rPr>
+          <w:rFonts w:ascii="Georgia" w:cs="Georgia" w:eastAsia="Georgia" w:hAnsi="Georgia"/>
+          <w:color w:val="ff0000"/>
+        </w:rPr>
+      </w:pPr>
+      <w:r>
+        <w:rPr>
+          <w:rFonts w:ascii="Georgia" w:cs="Georgia" w:eastAsia="Georgia" w:hAnsi="Georgia"/>
+          <w:color w:val="ff0000"/>
+          <w:rtl w:val="0"/>
+        </w:rPr>
+        <w:t xml:space="preserve"># Each experiment should contain details of the model, parameters (default &amp; tuned), training time, loss function used, features used, cross validation</w:t>
+      </w:r>
+    </w:p>
+    <w:p>
+      <w:pPr>
+        <w:contextualSpacing w:val="0"/>
+        <w:rPr>
+          <w:rFonts w:ascii="Georgia" w:cs="Georgia" w:eastAsia="Georgia" w:hAnsi="Georgia"/>
+          <w:color w:val="ff0000"/>
         </w:rPr>
       </w:pPr>
       <w:r>
@@ -1702,7 +2184,7 @@
           <w:rFonts w:ascii="Georgia" w:cs="Georgia" w:eastAsia="Georgia" w:hAnsi="Georgia"/>
           <w:rtl w:val="0"/>
         </w:rPr>
-        <w:t xml:space="preserve">Preprocessing</w:t>
+        <w:t xml:space="preserve">Random Forests</w:t>
       </w:r>
     </w:p>
     <w:p>
@@ -1722,7 +2204,7 @@
           <w:rFonts w:ascii="Georgia" w:cs="Georgia" w:eastAsia="Georgia" w:hAnsi="Georgia"/>
           <w:rtl w:val="0"/>
         </w:rPr>
-        <w:t xml:space="preserve">Feature Engineering</w:t>
+        <w:t xml:space="preserve">Support Vector Machines</w:t>
       </w:r>
     </w:p>
     <w:p>
@@ -1742,7 +2224,946 @@
           <w:rFonts w:ascii="Georgia" w:cs="Georgia" w:eastAsia="Georgia" w:hAnsi="Georgia"/>
           <w:rtl w:val="0"/>
         </w:rPr>
-        <w:t xml:space="preserve">Experiments</w:t>
+        <w:t xml:space="preserve">Gradient Boosted Decision Trees (GBDT)</w:t>
+      </w:r>
+    </w:p>
+    <w:p>
+      <w:pPr>
+        <w:numPr>
+          <w:ilvl w:val="0"/>
+          <w:numId w:val="1"/>
+        </w:numPr>
+        <w:ind w:left="720" w:hanging="360"/>
+        <w:contextualSpacing w:val="1"/>
+        <w:rPr>
+          <w:rFonts w:ascii="Georgia" w:cs="Georgia" w:eastAsia="Georgia" w:hAnsi="Georgia"/>
+          <w:u w:val="none"/>
+        </w:rPr>
+      </w:pPr>
+      <w:r>
+        <w:rPr>
+          <w:rFonts w:ascii="Georgia" w:cs="Georgia" w:eastAsia="Georgia" w:hAnsi="Georgia"/>
+          <w:rtl w:val="0"/>
+        </w:rPr>
+        <w:t xml:space="preserve">CNN - 12 Layer</w:t>
+      </w:r>
+    </w:p>
+    <w:p>
+      <w:pPr>
+        <w:numPr>
+          <w:ilvl w:val="0"/>
+          <w:numId w:val="1"/>
+        </w:numPr>
+        <w:ind w:left="720" w:hanging="360"/>
+        <w:contextualSpacing w:val="1"/>
+        <w:rPr>
+          <w:rFonts w:ascii="Georgia" w:cs="Georgia" w:eastAsia="Georgia" w:hAnsi="Georgia"/>
+          <w:u w:val="none"/>
+        </w:rPr>
+      </w:pPr>
+      <w:r>
+        <w:rPr>
+          <w:rFonts w:ascii="Georgia" w:cs="Georgia" w:eastAsia="Georgia" w:hAnsi="Georgia"/>
+          <w:rtl w:val="0"/>
+        </w:rPr>
+        <w:t xml:space="preserve">CNN - 2 Layer</w:t>
+      </w:r>
+    </w:p>
+    <w:p>
+      <w:pPr>
+        <w:contextualSpacing w:val="0"/>
+        <w:jc w:val="both"/>
+        <w:rPr>
+          <w:rFonts w:ascii="Georgia" w:cs="Georgia" w:eastAsia="Georgia" w:hAnsi="Georgia"/>
+        </w:rPr>
+      </w:pPr>
+      <w:r>
+        <w:rPr>
+          <w:rtl w:val="0"/>
+        </w:rPr>
+      </w:r>
+    </w:p>
+    <w:p>
+      <w:pPr>
+        <w:contextualSpacing w:val="0"/>
+        <w:jc w:val="both"/>
+        <w:rPr>
+          <w:rFonts w:ascii="Georgia" w:cs="Georgia" w:eastAsia="Georgia" w:hAnsi="Georgia"/>
+        </w:rPr>
+      </w:pPr>
+      <w:r>
+        <w:rPr>
+          <w:rFonts w:ascii="Georgia" w:cs="Georgia" w:eastAsia="Georgia" w:hAnsi="Georgia"/>
+          <w:rtl w:val="0"/>
+        </w:rPr>
+        <w:t xml:space="preserve">We implemented a simple 2 layer convolutional neural network in PyTorch and trained it with different learning rates. Every image used as input to this network was resized to 32 * 32. The network architecture is detailed below: </w:t>
+      </w:r>
+    </w:p>
+    <w:p>
+      <w:pPr>
+        <w:widowControl w:val="0"/>
+        <w:contextualSpacing w:val="0"/>
+        <w:rPr/>
+      </w:pPr>
+      <w:r>
+        <w:rPr>
+          <w:rtl w:val="0"/>
+        </w:rPr>
+      </w:r>
+    </w:p>
+    <w:tbl>
+      <w:tblPr>
+        <w:tblStyle w:val="Table2"/>
+        <w:tblW w:w="6460.0" w:type="dxa"/>
+        <w:jc w:val="center"/>
+        <w:tblBorders>
+          <w:top w:color="000000" w:space="0" w:sz="8" w:val="single"/>
+          <w:left w:color="000000" w:space="0" w:sz="8" w:val="single"/>
+          <w:bottom w:color="000000" w:space="0" w:sz="8" w:val="single"/>
+          <w:right w:color="000000" w:space="0" w:sz="8" w:val="single"/>
+          <w:insideH w:color="000000" w:space="0" w:sz="8" w:val="single"/>
+          <w:insideV w:color="000000" w:space="0" w:sz="8" w:val="single"/>
+        </w:tblBorders>
+        <w:tblLayout w:type="fixed"/>
+        <w:tblLook w:val="0600"/>
+      </w:tblPr>
+      <w:tblGrid>
+        <w:gridCol w:w="6460"/>
+        <w:tblGridChange w:id="0">
+          <w:tblGrid>
+            <w:gridCol w:w="6460"/>
+          </w:tblGrid>
+        </w:tblGridChange>
+      </w:tblGrid>
+      <w:tr>
+        <w:trPr>
+          <w:trHeight w:val="440" w:hRule="atLeast"/>
+        </w:trPr>
+        <w:tc>
+          <w:tcPr>
+            <w:tcBorders>
+              <w:top w:color="000000" w:space="0" w:sz="8" w:val="single"/>
+              <w:left w:color="000000" w:space="0" w:sz="8" w:val="single"/>
+              <w:bottom w:color="000000" w:space="0" w:sz="8" w:val="single"/>
+              <w:right w:color="000000" w:space="0" w:sz="8" w:val="single"/>
+            </w:tcBorders>
+            <w:tcMar>
+              <w:top w:w="0.0" w:type="dxa"/>
+              <w:left w:w="0.0" w:type="dxa"/>
+              <w:bottom w:w="0.0" w:type="dxa"/>
+              <w:right w:w="0.0" w:type="dxa"/>
+            </w:tcMar>
+            <w:vAlign w:val="top"/>
+          </w:tcPr>
+          <w:p>
+            <w:pPr>
+              <w:widowControl w:val="0"/>
+              <w:spacing w:line="240" w:lineRule="auto"/>
+              <w:contextualSpacing w:val="0"/>
+              <w:rPr>
+                <w:rFonts w:ascii="Georgia" w:cs="Georgia" w:eastAsia="Georgia" w:hAnsi="Georgia"/>
+                <w:b w:val="1"/>
+              </w:rPr>
+            </w:pPr>
+            <w:r>
+              <w:rPr>
+                <w:rFonts w:ascii="Georgia" w:cs="Georgia" w:eastAsia="Georgia" w:hAnsi="Georgia"/>
+                <w:b w:val="1"/>
+                <w:rtl w:val="0"/>
+              </w:rPr>
+              <w:t xml:space="preserve">                                                Layer</w:t>
+            </w:r>
+          </w:p>
+        </w:tc>
+      </w:tr>
+      <w:tr>
+        <w:trPr>
+          <w:trHeight w:val="440" w:hRule="atLeast"/>
+        </w:trPr>
+        <w:tc>
+          <w:tcPr>
+            <w:tcBorders>
+              <w:top w:color="000000" w:space="0" w:sz="8" w:val="single"/>
+              <w:left w:color="000000" w:space="0" w:sz="8" w:val="single"/>
+              <w:bottom w:color="000000" w:space="0" w:sz="8" w:val="single"/>
+              <w:right w:color="000000" w:space="0" w:sz="8" w:val="single"/>
+            </w:tcBorders>
+            <w:tcMar>
+              <w:top w:w="0.0" w:type="dxa"/>
+              <w:left w:w="0.0" w:type="dxa"/>
+              <w:bottom w:w="0.0" w:type="dxa"/>
+              <w:right w:w="0.0" w:type="dxa"/>
+            </w:tcMar>
+            <w:vAlign w:val="top"/>
+          </w:tcPr>
+          <w:p>
+            <w:pPr>
+              <w:widowControl w:val="0"/>
+              <w:spacing w:line="240" w:lineRule="auto"/>
+              <w:contextualSpacing w:val="0"/>
+              <w:jc w:val="center"/>
+              <w:rPr>
+                <w:rFonts w:ascii="Georgia" w:cs="Georgia" w:eastAsia="Georgia" w:hAnsi="Georgia"/>
+              </w:rPr>
+            </w:pPr>
+            <w:r>
+              <w:rPr>
+                <w:rFonts w:ascii="Georgia" w:cs="Georgia" w:eastAsia="Georgia" w:hAnsi="Georgia"/>
+                <w:rtl w:val="0"/>
+              </w:rPr>
+              <w:t xml:space="preserve"> </w:t>
+            </w:r>
+            <w:r>
+              <w:rPr>
+                <w:rFonts w:ascii="Georgia" w:cs="Georgia" w:eastAsia="Georgia" w:hAnsi="Georgia"/>
+                <w:rtl w:val="0"/>
+              </w:rPr>
+              <w:t xml:space="preserve">Conv2D [in=3, out=6, kernel=5, stride = 1, padding = 0]</w:t>
+            </w:r>
+          </w:p>
+        </w:tc>
+      </w:tr>
+      <w:tr>
+        <w:trPr>
+          <w:trHeight w:val="440" w:hRule="atLeast"/>
+        </w:trPr>
+        <w:tc>
+          <w:tcPr>
+            <w:tcBorders>
+              <w:top w:color="000000" w:space="0" w:sz="8" w:val="single"/>
+              <w:left w:color="000000" w:space="0" w:sz="8" w:val="single"/>
+              <w:bottom w:color="000000" w:space="0" w:sz="8" w:val="single"/>
+              <w:right w:color="000000" w:space="0" w:sz="8" w:val="single"/>
+            </w:tcBorders>
+            <w:tcMar>
+              <w:top w:w="0.0" w:type="dxa"/>
+              <w:left w:w="0.0" w:type="dxa"/>
+              <w:bottom w:w="0.0" w:type="dxa"/>
+              <w:right w:w="0.0" w:type="dxa"/>
+            </w:tcMar>
+            <w:vAlign w:val="top"/>
+          </w:tcPr>
+          <w:p>
+            <w:pPr>
+              <w:widowControl w:val="0"/>
+              <w:spacing w:line="240" w:lineRule="auto"/>
+              <w:contextualSpacing w:val="0"/>
+              <w:jc w:val="center"/>
+              <w:rPr>
+                <w:rFonts w:ascii="Georgia" w:cs="Georgia" w:eastAsia="Georgia" w:hAnsi="Georgia"/>
+              </w:rPr>
+            </w:pPr>
+            <w:r>
+              <w:rPr>
+                <w:rFonts w:ascii="Georgia" w:cs="Georgia" w:eastAsia="Georgia" w:hAnsi="Georgia"/>
+                <w:rtl w:val="0"/>
+              </w:rPr>
+              <w:t xml:space="preserve"> </w:t>
+            </w:r>
+            <w:r>
+              <w:rPr>
+                <w:rFonts w:ascii="Georgia" w:cs="Georgia" w:eastAsia="Georgia" w:hAnsi="Georgia"/>
+                <w:rtl w:val="0"/>
+              </w:rPr>
+              <w:t xml:space="preserve">MaxPool2D [kernel =2, stride = 2]</w:t>
+            </w:r>
+          </w:p>
+        </w:tc>
+      </w:tr>
+      <w:tr>
+        <w:trPr>
+          <w:trHeight w:val="440" w:hRule="atLeast"/>
+        </w:trPr>
+        <w:tc>
+          <w:tcPr>
+            <w:tcBorders>
+              <w:top w:color="000000" w:space="0" w:sz="8" w:val="single"/>
+              <w:left w:color="000000" w:space="0" w:sz="8" w:val="single"/>
+              <w:bottom w:color="000000" w:space="0" w:sz="8" w:val="single"/>
+              <w:right w:color="000000" w:space="0" w:sz="8" w:val="single"/>
+            </w:tcBorders>
+            <w:tcMar>
+              <w:top w:w="0.0" w:type="dxa"/>
+              <w:left w:w="0.0" w:type="dxa"/>
+              <w:bottom w:w="0.0" w:type="dxa"/>
+              <w:right w:w="0.0" w:type="dxa"/>
+            </w:tcMar>
+            <w:vAlign w:val="top"/>
+          </w:tcPr>
+          <w:p>
+            <w:pPr>
+              <w:widowControl w:val="0"/>
+              <w:spacing w:line="240" w:lineRule="auto"/>
+              <w:contextualSpacing w:val="0"/>
+              <w:jc w:val="center"/>
+              <w:rPr>
+                <w:rFonts w:ascii="Georgia" w:cs="Georgia" w:eastAsia="Georgia" w:hAnsi="Georgia"/>
+              </w:rPr>
+            </w:pPr>
+            <w:r>
+              <w:rPr>
+                <w:rFonts w:ascii="Georgia" w:cs="Georgia" w:eastAsia="Georgia" w:hAnsi="Georgia"/>
+                <w:rtl w:val="0"/>
+              </w:rPr>
+              <w:t xml:space="preserve">Conv2D [in=6, out=16, kernel=5, stride=1, padding=0]</w:t>
+            </w:r>
+          </w:p>
+        </w:tc>
+      </w:tr>
+      <w:tr>
+        <w:trPr>
+          <w:trHeight w:val="440" w:hRule="atLeast"/>
+        </w:trPr>
+        <w:tc>
+          <w:tcPr>
+            <w:tcBorders>
+              <w:top w:color="000000" w:space="0" w:sz="8" w:val="single"/>
+              <w:left w:color="000000" w:space="0" w:sz="8" w:val="single"/>
+              <w:bottom w:color="000000" w:space="0" w:sz="8" w:val="single"/>
+              <w:right w:color="000000" w:space="0" w:sz="8" w:val="single"/>
+            </w:tcBorders>
+            <w:tcMar>
+              <w:top w:w="0.0" w:type="dxa"/>
+              <w:left w:w="0.0" w:type="dxa"/>
+              <w:bottom w:w="0.0" w:type="dxa"/>
+              <w:right w:w="0.0" w:type="dxa"/>
+            </w:tcMar>
+            <w:vAlign w:val="top"/>
+          </w:tcPr>
+          <w:p>
+            <w:pPr>
+              <w:widowControl w:val="0"/>
+              <w:spacing w:line="240" w:lineRule="auto"/>
+              <w:contextualSpacing w:val="0"/>
+              <w:jc w:val="center"/>
+              <w:rPr>
+                <w:rFonts w:ascii="Georgia" w:cs="Georgia" w:eastAsia="Georgia" w:hAnsi="Georgia"/>
+              </w:rPr>
+            </w:pPr>
+            <w:r>
+              <w:rPr>
+                <w:rFonts w:ascii="Georgia" w:cs="Georgia" w:eastAsia="Georgia" w:hAnsi="Georgia"/>
+                <w:rtl w:val="0"/>
+              </w:rPr>
+              <w:t xml:space="preserve">Linear [in = 400, out = 120]</w:t>
+            </w:r>
+          </w:p>
+        </w:tc>
+      </w:tr>
+      <w:tr>
+        <w:trPr>
+          <w:trHeight w:val="440" w:hRule="atLeast"/>
+        </w:trPr>
+        <w:tc>
+          <w:tcPr>
+            <w:tcBorders>
+              <w:top w:color="000000" w:space="0" w:sz="8" w:val="single"/>
+              <w:left w:color="000000" w:space="0" w:sz="8" w:val="single"/>
+              <w:bottom w:color="000000" w:space="0" w:sz="8" w:val="single"/>
+              <w:right w:color="000000" w:space="0" w:sz="8" w:val="single"/>
+            </w:tcBorders>
+            <w:tcMar>
+              <w:top w:w="0.0" w:type="dxa"/>
+              <w:left w:w="0.0" w:type="dxa"/>
+              <w:bottom w:w="0.0" w:type="dxa"/>
+              <w:right w:w="0.0" w:type="dxa"/>
+            </w:tcMar>
+            <w:vAlign w:val="top"/>
+          </w:tcPr>
+          <w:p>
+            <w:pPr>
+              <w:widowControl w:val="0"/>
+              <w:spacing w:line="240" w:lineRule="auto"/>
+              <w:contextualSpacing w:val="0"/>
+              <w:jc w:val="center"/>
+              <w:rPr>
+                <w:rFonts w:ascii="Georgia" w:cs="Georgia" w:eastAsia="Georgia" w:hAnsi="Georgia"/>
+              </w:rPr>
+            </w:pPr>
+            <w:r>
+              <w:rPr>
+                <w:rFonts w:ascii="Georgia" w:cs="Georgia" w:eastAsia="Georgia" w:hAnsi="Georgia"/>
+                <w:rtl w:val="0"/>
+              </w:rPr>
+              <w:t xml:space="preserve">Linear [in = 120, out = 84]</w:t>
+            </w:r>
+          </w:p>
+        </w:tc>
+      </w:tr>
+      <w:tr>
+        <w:trPr>
+          <w:trHeight w:val="440" w:hRule="atLeast"/>
+        </w:trPr>
+        <w:tc>
+          <w:tcPr>
+            <w:tcBorders>
+              <w:top w:color="000000" w:space="0" w:sz="8" w:val="single"/>
+              <w:left w:color="000000" w:space="0" w:sz="8" w:val="single"/>
+              <w:bottom w:color="000000" w:space="0" w:sz="8" w:val="single"/>
+              <w:right w:color="000000" w:space="0" w:sz="8" w:val="single"/>
+            </w:tcBorders>
+            <w:tcMar>
+              <w:top w:w="0.0" w:type="dxa"/>
+              <w:left w:w="0.0" w:type="dxa"/>
+              <w:bottom w:w="0.0" w:type="dxa"/>
+              <w:right w:w="0.0" w:type="dxa"/>
+            </w:tcMar>
+            <w:vAlign w:val="top"/>
+          </w:tcPr>
+          <w:p>
+            <w:pPr>
+              <w:widowControl w:val="0"/>
+              <w:spacing w:line="240" w:lineRule="auto"/>
+              <w:contextualSpacing w:val="0"/>
+              <w:jc w:val="center"/>
+              <w:rPr>
+                <w:rFonts w:ascii="Georgia" w:cs="Georgia" w:eastAsia="Georgia" w:hAnsi="Georgia"/>
+              </w:rPr>
+            </w:pPr>
+            <w:r>
+              <w:rPr>
+                <w:rFonts w:ascii="Georgia" w:cs="Georgia" w:eastAsia="Georgia" w:hAnsi="Georgia"/>
+                <w:rtl w:val="0"/>
+              </w:rPr>
+              <w:t xml:space="preserve">Linear [in = 84, out = 15]</w:t>
+            </w:r>
+          </w:p>
+        </w:tc>
+      </w:tr>
+    </w:tbl>
+    <w:p>
+      <w:pPr>
+        <w:contextualSpacing w:val="0"/>
+        <w:rPr>
+          <w:rFonts w:ascii="Georgia" w:cs="Georgia" w:eastAsia="Georgia" w:hAnsi="Georgia"/>
+        </w:rPr>
+      </w:pPr>
+      <w:r>
+        <w:rPr>
+          <w:rtl w:val="0"/>
+        </w:rPr>
+      </w:r>
+    </w:p>
+    <w:p>
+      <w:pPr>
+        <w:contextualSpacing w:val="0"/>
+        <w:jc w:val="both"/>
+        <w:rPr>
+          <w:rFonts w:ascii="Georgia" w:cs="Georgia" w:eastAsia="Georgia" w:hAnsi="Georgia"/>
+        </w:rPr>
+      </w:pPr>
+      <w:r>
+        <w:rPr>
+          <w:rFonts w:ascii="Georgia" w:cs="Georgia" w:eastAsia="Georgia" w:hAnsi="Georgia"/>
+          <w:rtl w:val="0"/>
+        </w:rPr>
+        <w:t xml:space="preserve">Visually, this neural net can be represented as shown below. We use this 2 layer CNN as a baseline to measure other CNN architectures. The last fully connected layer emits predictions for 15 classes. </w:t>
+      </w:r>
+    </w:p>
+    <w:p>
+      <w:pPr>
+        <w:contextualSpacing w:val="0"/>
+        <w:jc w:val="both"/>
+        <w:rPr>
+          <w:rFonts w:ascii="Georgia" w:cs="Georgia" w:eastAsia="Georgia" w:hAnsi="Georgia"/>
+        </w:rPr>
+      </w:pPr>
+      <w:r>
+        <w:rPr>
+          <w:rFonts w:ascii="Georgia" w:cs="Georgia" w:eastAsia="Georgia" w:hAnsi="Georgia"/>
+          <w:rtl w:val="0"/>
+        </w:rPr>
+        <w:t xml:space="preserve">The loss function used is Cross Entropy Loss. We tune the weights in the CNN using the SGD optimizer with varying learning rates but keeping the momentum constant at 0.9.  The learning rates were varied from 1e-5 to 1e-1, but the optimal learning rate for this network was found to be 0.001. Since PyTorch allows data to be processed in batches, we set the batch size to 4 since our training dataset was small &amp; the network wasn’t too deep. The network was trained over 100 epochs which was excessive since we observed that the loss increases instead of decreasing after 50-60 epochs.</w:t>
+      </w:r>
+    </w:p>
+    <w:p>
+      <w:pPr>
+        <w:contextualSpacing w:val="0"/>
+        <w:rPr>
+          <w:rFonts w:ascii="Georgia" w:cs="Georgia" w:eastAsia="Georgia" w:hAnsi="Georgia"/>
+        </w:rPr>
+      </w:pPr>
+      <w:r>
+        <w:rPr>
+          <w:rFonts w:ascii="Georgia" w:cs="Georgia" w:eastAsia="Georgia" w:hAnsi="Georgia"/>
+          <w:rtl w:val="0"/>
+        </w:rPr>
+        <w:t xml:space="preserve">Again, this can be attributed to the size of the training data.  </w:t>
+      </w:r>
+      <w:r>
+        <w:rPr>
+          <w:rFonts w:ascii="Georgia" w:cs="Georgia" w:eastAsia="Georgia" w:hAnsi="Georgia"/>
+        </w:rPr>
+        <w:drawing>
+          <wp:inline distB="114300" distT="114300" distL="114300" distR="114300">
+            <wp:extent cx="6400800" cy="2402205"/>
+            <wp:effectExtent b="0" l="0" r="0" t="0"/>
+            <wp:docPr id="1" name="image2.png"/>
+            <a:graphic>
+              <a:graphicData uri="http://schemas.openxmlformats.org/drawingml/2006/picture">
+                <pic:pic>
+                  <pic:nvPicPr>
+                    <pic:cNvPr id="0" name="image2.png"/>
+                    <pic:cNvPicPr preferRelativeResize="0"/>
+                  </pic:nvPicPr>
+                  <pic:blipFill>
+                    <a:blip r:embed="rId6"/>
+                    <a:srcRect b="49876" l="1190" r="-1190" t="21122"/>
+                    <a:stretch>
+                      <a:fillRect/>
+                    </a:stretch>
+                  </pic:blipFill>
+                  <pic:spPr>
+                    <a:xfrm>
+                      <a:off x="0" y="0"/>
+                      <a:ext cx="6400800" cy="2402205"/>
+                    </a:xfrm>
+                    <a:prstGeom prst="rect"/>
+                    <a:ln/>
+                  </pic:spPr>
+                </pic:pic>
+              </a:graphicData>
+            </a:graphic>
+          </wp:inline>
+        </w:drawing>
+      </w:r>
+      <w:r>
+        <w:rPr>
+          <w:rtl w:val="0"/>
+        </w:rPr>
+      </w:r>
+    </w:p>
+    <w:p>
+      <w:pPr>
+        <w:contextualSpacing w:val="0"/>
+        <w:rPr>
+          <w:rFonts w:ascii="Georgia" w:cs="Georgia" w:eastAsia="Georgia" w:hAnsi="Georgia"/>
+        </w:rPr>
+      </w:pPr>
+      <w:r>
+        <w:rPr>
+          <w:rtl w:val="0"/>
+        </w:rPr>
+      </w:r>
+    </w:p>
+    <w:p>
+      <w:pPr>
+        <w:numPr>
+          <w:ilvl w:val="0"/>
+          <w:numId w:val="1"/>
+        </w:numPr>
+        <w:ind w:left="720" w:hanging="360"/>
+        <w:contextualSpacing w:val="1"/>
+        <w:rPr>
+          <w:rFonts w:ascii="Georgia" w:cs="Georgia" w:eastAsia="Georgia" w:hAnsi="Georgia"/>
+          <w:u w:val="none"/>
+        </w:rPr>
+      </w:pPr>
+      <w:r>
+        <w:rPr>
+          <w:rFonts w:ascii="Georgia" w:cs="Georgia" w:eastAsia="Georgia" w:hAnsi="Georgia"/>
+          <w:rtl w:val="0"/>
+        </w:rPr>
+        <w:t xml:space="preserve">ResNet-18 (transfer learning)</w:t>
+      </w:r>
+    </w:p>
+    <w:p>
+      <w:pPr>
+        <w:contextualSpacing w:val="0"/>
+        <w:rPr>
+          <w:rFonts w:ascii="Georgia" w:cs="Georgia" w:eastAsia="Georgia" w:hAnsi="Georgia"/>
+        </w:rPr>
+      </w:pPr>
+      <w:r>
+        <w:rPr>
+          <w:rtl w:val="0"/>
+        </w:rPr>
+      </w:r>
+    </w:p>
+    <w:p>
+      <w:pPr>
+        <w:contextualSpacing w:val="0"/>
+        <w:rPr>
+          <w:rFonts w:ascii="Georgia" w:cs="Georgia" w:eastAsia="Georgia" w:hAnsi="Georgia"/>
+        </w:rPr>
+      </w:pPr>
+      <w:r>
+        <w:rPr>
+          <w:rFonts w:ascii="Georgia" w:cs="Georgia" w:eastAsia="Georgia" w:hAnsi="Georgia"/>
+          <w:rtl w:val="0"/>
+        </w:rPr>
+        <w:t xml:space="preserve">Since it is quite uncommon to train complex deep architectures from scratch, we decided to experiment with using some popular architectures that have been known to perform well on image classification problems. One such architecture is ResNet which has several variants that performed well on the ImageNet dataset that contained 1000 classes. Of the architectures available, we use the simplest one - ResNet-18. It has 18 convolutional layers &amp; several pooling &amp; dropout layers. For our task, we simply modify the last fully connected layer to give us the predictions for 15 classes instead of 1000. </w:t>
+      </w:r>
+    </w:p>
+    <w:p>
+      <w:pPr>
+        <w:contextualSpacing w:val="0"/>
+        <w:rPr>
+          <w:rFonts w:ascii="Georgia" w:cs="Georgia" w:eastAsia="Georgia" w:hAnsi="Georgia"/>
+        </w:rPr>
+      </w:pPr>
+      <w:r>
+        <w:rPr>
+          <w:rFonts w:ascii="Georgia" w:cs="Georgia" w:eastAsia="Georgia" w:hAnsi="Georgia"/>
+          <w:rtl w:val="0"/>
+        </w:rPr>
+        <w:t xml:space="preserve">ResNet-18 needs an input size of 224 * 224, so we resized each image to these dimensions in order to make the network reusable. Other than the resizing, we do not perform any transformations on the original paintings. </w:t>
+      </w:r>
+    </w:p>
+    <w:p>
+      <w:pPr>
+        <w:contextualSpacing w:val="0"/>
+        <w:rPr>
+          <w:rFonts w:ascii="Georgia" w:cs="Georgia" w:eastAsia="Georgia" w:hAnsi="Georgia"/>
+        </w:rPr>
+      </w:pPr>
+      <w:r>
+        <w:rPr>
+          <w:rtl w:val="0"/>
+        </w:rPr>
+      </w:r>
+    </w:p>
+    <w:p>
+      <w:pPr>
+        <w:contextualSpacing w:val="0"/>
+        <w:rPr>
+          <w:rFonts w:ascii="Georgia" w:cs="Georgia" w:eastAsia="Georgia" w:hAnsi="Georgia"/>
+        </w:rPr>
+      </w:pPr>
+      <w:r>
+        <w:rPr>
+          <w:rFonts w:ascii="Georgia" w:cs="Georgia" w:eastAsia="Georgia" w:hAnsi="Georgia"/>
+          <w:rtl w:val="0"/>
+        </w:rPr>
+        <w:t xml:space="preserve">The modified architecture with a change in the last fully connected layer is shown below. </w:t>
+      </w:r>
+    </w:p>
+    <w:p>
+      <w:pPr>
+        <w:contextualSpacing w:val="0"/>
+        <w:jc w:val="center"/>
+        <w:rPr>
+          <w:rFonts w:ascii="Georgia" w:cs="Georgia" w:eastAsia="Georgia" w:hAnsi="Georgia"/>
+        </w:rPr>
+      </w:pPr>
+      <w:r>
+        <w:rPr>
+          <w:rFonts w:ascii="Georgia" w:cs="Georgia" w:eastAsia="Georgia" w:hAnsi="Georgia"/>
+        </w:rPr>
+        <w:drawing>
+          <wp:inline distB="114300" distT="114300" distL="114300" distR="114300">
+            <wp:extent cx="2333625" cy="6285588"/>
+            <wp:effectExtent b="0" l="0" r="0" t="0"/>
+            <wp:docPr id="3" name="image6.png"/>
+            <a:graphic>
+              <a:graphicData uri="http://schemas.openxmlformats.org/drawingml/2006/picture">
+                <pic:pic>
+                  <pic:nvPicPr>
+                    <pic:cNvPr id="0" name="image6.png"/>
+                    <pic:cNvPicPr preferRelativeResize="0"/>
+                  </pic:nvPicPr>
+                  <pic:blipFill>
+                    <a:blip r:embed="rId7"/>
+                    <a:srcRect b="0" l="0" r="0" t="0"/>
+                    <a:stretch>
+                      <a:fillRect/>
+                    </a:stretch>
+                  </pic:blipFill>
+                  <pic:spPr>
+                    <a:xfrm>
+                      <a:off x="0" y="0"/>
+                      <a:ext cx="2333625" cy="6285588"/>
+                    </a:xfrm>
+                    <a:prstGeom prst="rect"/>
+                    <a:ln/>
+                  </pic:spPr>
+                </pic:pic>
+              </a:graphicData>
+            </a:graphic>
+          </wp:inline>
+        </w:drawing>
+      </w:r>
+      <w:r>
+        <w:rPr>
+          <w:rtl w:val="0"/>
+        </w:rPr>
+      </w:r>
+    </w:p>
+    <w:p>
+      <w:pPr>
+        <w:contextualSpacing w:val="0"/>
+        <w:rPr>
+          <w:rFonts w:ascii="Georgia" w:cs="Georgia" w:eastAsia="Georgia" w:hAnsi="Georgia"/>
+        </w:rPr>
+      </w:pPr>
+      <w:r>
+        <w:rPr>
+          <w:rtl w:val="0"/>
+        </w:rPr>
+      </w:r>
+    </w:p>
+    <w:p>
+      <w:pPr>
+        <w:contextualSpacing w:val="0"/>
+        <w:rPr>
+          <w:rFonts w:ascii="Georgia" w:cs="Georgia" w:eastAsia="Georgia" w:hAnsi="Georgia"/>
+        </w:rPr>
+      </w:pPr>
+      <w:r>
+        <w:br w:type="page"/>
+      </w:r>
+      <w:r>
+        <w:rPr>
+          <w:rtl w:val="0"/>
+        </w:rPr>
+      </w:r>
+    </w:p>
+    <w:p>
+      <w:pPr>
+        <w:contextualSpacing w:val="0"/>
+        <w:rPr>
+          <w:rFonts w:ascii="Georgia" w:cs="Georgia" w:eastAsia="Georgia" w:hAnsi="Georgia"/>
+        </w:rPr>
+      </w:pPr>
+      <w:r>
+        <w:rPr>
+          <w:rtl w:val="0"/>
+        </w:rPr>
+      </w:r>
+    </w:p>
+    <w:p>
+      <w:pPr>
+        <w:numPr>
+          <w:ilvl w:val="0"/>
+          <w:numId w:val="1"/>
+        </w:numPr>
+        <w:ind w:left="720" w:hanging="360"/>
+        <w:contextualSpacing w:val="1"/>
+        <w:rPr>
+          <w:rFonts w:ascii="Georgia" w:cs="Georgia" w:eastAsia="Georgia" w:hAnsi="Georgia"/>
+          <w:u w:val="none"/>
+        </w:rPr>
+      </w:pPr>
+      <w:r>
+        <w:rPr>
+          <w:rFonts w:ascii="Georgia" w:cs="Georgia" w:eastAsia="Georgia" w:hAnsi="Georgia"/>
+          <w:rtl w:val="0"/>
+        </w:rPr>
+        <w:t xml:space="preserve">ResNet-18 (fine tuned)</w:t>
+      </w:r>
+    </w:p>
+    <w:p>
+      <w:pPr>
+        <w:contextualSpacing w:val="0"/>
+        <w:rPr>
+          <w:rFonts w:ascii="Georgia" w:cs="Georgia" w:eastAsia="Georgia" w:hAnsi="Georgia"/>
+        </w:rPr>
+      </w:pPr>
+      <w:r>
+        <w:rPr>
+          <w:rtl w:val="0"/>
+        </w:rPr>
+      </w:r>
+    </w:p>
+    <w:p>
+      <w:pPr>
+        <w:contextualSpacing w:val="0"/>
+        <w:rPr>
+          <w:rFonts w:ascii="Georgia" w:cs="Georgia" w:eastAsia="Georgia" w:hAnsi="Georgia"/>
+        </w:rPr>
+      </w:pPr>
+      <w:r>
+        <w:rPr>
+          <w:rFonts w:ascii="Georgia" w:cs="Georgia" w:eastAsia="Georgia" w:hAnsi="Georgia"/>
+          <w:rtl w:val="0"/>
+        </w:rPr>
+        <w:t xml:space="preserve">      Another approach we tried was fine-tuning the ResNet-18 model to adjust the weights in each layer for our specific task of classifying paintings. To do this, we used the pretrained model in PyTorch and retrained it with different learning rates again varying them in the range 1e-5 to 1e-1. </w:t>
+      </w:r>
+    </w:p>
+    <w:p>
+      <w:pPr>
+        <w:contextualSpacing w:val="0"/>
+        <w:rPr>
+          <w:rFonts w:ascii="Georgia" w:cs="Georgia" w:eastAsia="Georgia" w:hAnsi="Georgia"/>
+        </w:rPr>
+      </w:pPr>
+      <w:r>
+        <w:rPr>
+          <w:rFonts w:ascii="Georgia" w:cs="Georgia" w:eastAsia="Georgia" w:hAnsi="Georgia"/>
+          <w:rtl w:val="0"/>
+        </w:rPr>
+        <w:t xml:space="preserve">The batch size was set to 4 &amp; we trained the model over 100 epochs. As observed with the 2 layer CNN, the loss tends to oscillate between 0.007 and 0.004 once we reach 40-50 epochs. The best learning rate was found to be 0.001. </w:t>
+      </w:r>
+    </w:p>
+    <w:p>
+      <w:pPr>
+        <w:contextualSpacing w:val="0"/>
+        <w:rPr>
+          <w:rFonts w:ascii="Georgia" w:cs="Georgia" w:eastAsia="Georgia" w:hAnsi="Georgia"/>
+        </w:rPr>
+      </w:pPr>
+      <w:r>
+        <w:rPr>
+          <w:rtl w:val="0"/>
+        </w:rPr>
+      </w:r>
+    </w:p>
+    <w:p>
+      <w:pPr>
+        <w:contextualSpacing w:val="0"/>
+        <w:rPr>
+          <w:rFonts w:ascii="Georgia" w:cs="Georgia" w:eastAsia="Georgia" w:hAnsi="Georgia"/>
+          <w:u w:val="single"/>
+        </w:rPr>
+      </w:pPr>
+      <w:r>
+        <w:rPr>
+          <w:rFonts w:ascii="Georgia" w:cs="Georgia" w:eastAsia="Georgia" w:hAnsi="Georgia"/>
+          <w:u w:val="single"/>
+          <w:rtl w:val="0"/>
+        </w:rPr>
+        <w:t xml:space="preserve">Model Interpretability</w:t>
+      </w:r>
+    </w:p>
+    <w:p>
+      <w:pPr>
+        <w:contextualSpacing w:val="0"/>
+        <w:rPr>
+          <w:rFonts w:ascii="Georgia" w:cs="Georgia" w:eastAsia="Georgia" w:hAnsi="Georgia"/>
+        </w:rPr>
+      </w:pPr>
+      <w:r>
+        <w:rPr>
+          <w:rtl w:val="0"/>
+        </w:rPr>
+      </w:r>
+    </w:p>
+    <w:p>
+      <w:pPr>
+        <w:contextualSpacing w:val="0"/>
+        <w:rPr>
+          <w:rFonts w:ascii="Georgia" w:cs="Georgia" w:eastAsia="Georgia" w:hAnsi="Georgia"/>
+        </w:rPr>
+      </w:pPr>
+      <w:r>
+        <w:rPr>
+          <w:rFonts w:ascii="Georgia" w:cs="Georgia" w:eastAsia="Georgia" w:hAnsi="Georgia"/>
+          <w:rtl w:val="0"/>
+        </w:rPr>
+        <w:t xml:space="preserve">Deep learning models are often hard to debug &amp; tend to appear as black boxes. For our task of fine art classification, we wanted to understand if some of the ways humans perceive art and objects depicted in art are reflected in deep learning models. To do this, we selected a few images that were not works of art &amp; did not have any artist labels present in our training data. Once we trained our models, we used each model and asked it to predict an artist for one of these random images. </w:t>
+      </w:r>
+    </w:p>
+    <w:p>
+      <w:pPr>
+        <w:contextualSpacing w:val="0"/>
+        <w:rPr>
+          <w:rFonts w:ascii="Georgia" w:cs="Georgia" w:eastAsia="Georgia" w:hAnsi="Georgia"/>
+        </w:rPr>
+      </w:pPr>
+      <w:r>
+        <w:rPr>
+          <w:rtl w:val="0"/>
+        </w:rPr>
+      </w:r>
+    </w:p>
+    <w:p>
+      <w:pPr>
+        <w:contextualSpacing w:val="0"/>
+        <w:rPr>
+          <w:rFonts w:ascii="Georgia" w:cs="Georgia" w:eastAsia="Georgia" w:hAnsi="Georgia"/>
+        </w:rPr>
+      </w:pPr>
+      <w:r>
+        <w:rPr>
+          <w:rFonts w:ascii="Georgia" w:cs="Georgia" w:eastAsia="Georgia" w:hAnsi="Georgia"/>
+          <w:rtl w:val="0"/>
+        </w:rPr>
+        <w:t xml:space="preserve">Below, we present the new test images (not actual paintings) and the labels our model predicted for them. Certainly what we hope to observe here is not accuracy but rather the similarity between the test image &amp; some of the training images for the predicted artist. This similarity can be in terms of the subject of the painting (human, nature, physical object, animals, etc.), overall color, tone, etc. </w:t>
+      </w:r>
+    </w:p>
+    <w:p>
+      <w:pPr>
+        <w:contextualSpacing w:val="0"/>
+        <w:rPr>
+          <w:rFonts w:ascii="Georgia" w:cs="Georgia" w:eastAsia="Georgia" w:hAnsi="Georgia"/>
+        </w:rPr>
+      </w:pPr>
+      <w:r>
+        <w:rPr>
+          <w:rtl w:val="0"/>
+        </w:rPr>
+      </w:r>
+    </w:p>
+    <w:p>
+      <w:pPr>
+        <w:contextualSpacing w:val="0"/>
+        <w:rPr>
+          <w:rFonts w:ascii="Georgia" w:cs="Georgia" w:eastAsia="Georgia" w:hAnsi="Georgia"/>
+        </w:rPr>
+      </w:pPr>
+      <w:r>
+        <w:rPr>
+          <w:rFonts w:ascii="Georgia" w:cs="Georgia" w:eastAsia="Georgia" w:hAnsi="Georgia"/>
+          <w:color w:val="ff0000"/>
+          <w:rtl w:val="0"/>
+        </w:rPr>
+        <w:t xml:space="preserve"># Jay’s demo images</w:t>
+      </w:r>
+      <w:r>
+        <w:rPr>
+          <w:rtl w:val="0"/>
+        </w:rPr>
+      </w:r>
+    </w:p>
+    <w:p>
+      <w:pPr>
+        <w:contextualSpacing w:val="0"/>
+        <w:rPr>
+          <w:rFonts w:ascii="Georgia" w:cs="Georgia" w:eastAsia="Georgia" w:hAnsi="Georgia"/>
+        </w:rPr>
+      </w:pPr>
+      <w:r>
+        <w:rPr>
+          <w:rFonts w:ascii="Georgia" w:cs="Georgia" w:eastAsia="Georgia" w:hAnsi="Georgia"/>
+          <w:color w:val="ff0000"/>
+          <w:rtl w:val="0"/>
+        </w:rPr>
+        <w:t xml:space="preserve"># Bhavika’s demo images</w:t>
+      </w:r>
+      <w:r>
+        <w:rPr>
+          <w:rtl w:val="0"/>
+        </w:rPr>
+      </w:r>
+    </w:p>
+    <w:p>
+      <w:pPr>
+        <w:contextualSpacing w:val="0"/>
+        <w:rPr>
+          <w:rFonts w:ascii="Georgia" w:cs="Georgia" w:eastAsia="Georgia" w:hAnsi="Georgia"/>
+          <w:color w:val="ff0000"/>
+        </w:rPr>
+      </w:pPr>
+      <w:r>
+        <w:rPr>
+          <w:rFonts w:ascii="Georgia" w:cs="Georgia" w:eastAsia="Georgia" w:hAnsi="Georgia"/>
+          <w:color w:val="ff0000"/>
+          <w:rtl w:val="0"/>
+        </w:rPr>
+        <w:t xml:space="preserve"># Melanie’s demo images</w:t>
+      </w:r>
+    </w:p>
+    <w:p>
+      <w:pPr>
+        <w:contextualSpacing w:val="0"/>
+        <w:rPr>
+          <w:rFonts w:ascii="Georgia" w:cs="Georgia" w:eastAsia="Georgia" w:hAnsi="Georgia"/>
+        </w:rPr>
+      </w:pPr>
+      <w:r>
+        <w:rPr>
+          <w:rtl w:val="0"/>
+        </w:rPr>
       </w:r>
     </w:p>
     <w:p>
@@ -1755,22 +3176,11 @@
       </w:pPr>
       <w:r>
         <w:rPr>
-          <w:rtl w:val="0"/>
-        </w:rPr>
-      </w:r>
-    </w:p>
-    <w:p>
-      <w:pPr>
-        <w:contextualSpacing w:val="0"/>
-        <w:rPr>
           <w:rFonts w:ascii="Georgia" w:cs="Georgia" w:eastAsia="Georgia" w:hAnsi="Georgia"/>
           <w:b w:val="1"/>
-        </w:rPr>
-      </w:pPr>
-      <w:r>
-        <w:rPr>
-          <w:rtl w:val="0"/>
-        </w:rPr>
+          <w:rtl w:val="0"/>
+        </w:rPr>
+        <w:t xml:space="preserve">Results</w:t>
       </w:r>
     </w:p>
     <w:p>
@@ -1783,25 +3193,25 @@
       </w:pPr>
       <w:r>
         <w:rPr>
+          <w:rtl w:val="0"/>
+        </w:rPr>
+      </w:r>
+    </w:p>
+    <w:p>
+      <w:pPr>
+        <w:contextualSpacing w:val="0"/>
+        <w:rPr>
           <w:rFonts w:ascii="Georgia" w:cs="Georgia" w:eastAsia="Georgia" w:hAnsi="Georgia"/>
           <w:b w:val="1"/>
-          <w:rtl w:val="0"/>
-        </w:rPr>
-        <w:t xml:space="preserve">Results</w:t>
-      </w:r>
-    </w:p>
-    <w:p>
-      <w:pPr>
-        <w:contextualSpacing w:val="0"/>
+        </w:rPr>
+      </w:pPr>
+      <w:r>
         <w:rPr>
           <w:rFonts w:ascii="Georgia" w:cs="Georgia" w:eastAsia="Georgia" w:hAnsi="Georgia"/>
           <w:b w:val="1"/>
-        </w:rPr>
-      </w:pPr>
-      <w:r>
-        <w:rPr>
-          <w:rtl w:val="0"/>
-        </w:rPr>
+          <w:rtl w:val="0"/>
+        </w:rPr>
+        <w:t xml:space="preserve">Conclusions</w:t>
       </w:r>
     </w:p>
     <w:p>
@@ -1814,11 +3224,25 @@
       </w:pPr>
       <w:r>
         <w:rPr>
+          <w:rtl w:val="0"/>
+        </w:rPr>
+      </w:r>
+    </w:p>
+    <w:p>
+      <w:pPr>
+        <w:contextualSpacing w:val="0"/>
+        <w:rPr>
           <w:rFonts w:ascii="Georgia" w:cs="Georgia" w:eastAsia="Georgia" w:hAnsi="Georgia"/>
           <w:b w:val="1"/>
-          <w:rtl w:val="0"/>
-        </w:rPr>
-        <w:t xml:space="preserve">Conclusions</w:t>
+        </w:rPr>
+      </w:pPr>
+      <w:r>
+        <w:br w:type="page"/>
+      </w:r>
+      <w:r>
+        <w:rPr>
+          <w:rtl w:val="0"/>
+        </w:rPr>
       </w:r>
     </w:p>
     <w:p>
@@ -1844,40 +3268,9 @@
         </w:rPr>
       </w:pPr>
       <w:r>
-        <w:br w:type="page"/>
-      </w:r>
-      <w:r>
-        <w:rPr>
-          <w:rtl w:val="0"/>
-        </w:rPr>
-      </w:r>
-    </w:p>
-    <w:p>
-      <w:pPr>
-        <w:contextualSpacing w:val="0"/>
         <w:rPr>
           <w:rFonts w:ascii="Georgia" w:cs="Georgia" w:eastAsia="Georgia" w:hAnsi="Georgia"/>
           <w:b w:val="1"/>
-        </w:rPr>
-      </w:pPr>
-      <w:r>
-        <w:rPr>
-          <w:rtl w:val="0"/>
-        </w:rPr>
-      </w:r>
-    </w:p>
-    <w:p>
-      <w:pPr>
-        <w:contextualSpacing w:val="0"/>
-        <w:rPr>
-          <w:rFonts w:ascii="Georgia" w:cs="Georgia" w:eastAsia="Georgia" w:hAnsi="Georgia"/>
-          <w:b w:val="1"/>
-        </w:rPr>
-      </w:pPr>
-      <w:r>
-        <w:rPr>
-          <w:rFonts w:ascii="Georgia" w:cs="Georgia" w:eastAsia="Georgia" w:hAnsi="Georgia"/>
-          <w:b w:val="1"/>
           <w:rtl w:val="0"/>
         </w:rPr>
         <w:t xml:space="preserve">References</w:t>
@@ -2023,7 +3416,7 @@
           <w:rFonts w:ascii="Georgia" w:cs="Georgia" w:eastAsia="Georgia" w:hAnsi="Georgia"/>
         </w:rPr>
       </w:pPr>
-      <w:hyperlink r:id="rId5">
+      <w:hyperlink r:id="rId8">
         <w:r>
           <w:rPr>
             <w:rFonts w:ascii="Georgia" w:cs="Georgia" w:eastAsia="Georgia" w:hAnsi="Georgia"/>
@@ -2063,7 +3456,7 @@
         </w:rPr>
         <w:t xml:space="preserve">Ceci n'est pas une pipe: {A} deep convolutional network for fine-art paintings classification. </w:t>
       </w:r>
-      <w:hyperlink r:id="rId6">
+      <w:hyperlink r:id="rId9">
         <w:r>
           <w:rPr>
             <w:rFonts w:ascii="Georgia" w:cs="Georgia" w:eastAsia="Georgia" w:hAnsi="Georgia"/>
@@ -2538,5 +3931,80 @@
       </w:tblCellMar>
     </w:tblPr>
   </w:style>
+  <w:style w:type="table" w:styleId="Table2">
+    <w:basedOn w:val="TableNormal"/>
+    <w:pPr/>
+    <w:rPr/>
+    <w:tblPr>
+      <w:tblStyleRowBandSize w:val="1"/>
+      <w:tblStyleColBandSize w:val="1"/>
+      <w:tblCellMar>
+        <w:top w:w="100.0" w:type="dxa"/>
+        <w:left w:w="100.0" w:type="dxa"/>
+        <w:bottom w:w="100.0" w:type="dxa"/>
+        <w:right w:w="100.0" w:type="dxa"/>
+      </w:tblCellMar>
+    </w:tblPr>
+    <w:tblStylePr w:type="band1Horz">
+      <w:pPr/>
+      <w:rPr/>
+      <w:tcPr/>
+    </w:tblStylePr>
+    <w:tblStylePr w:type="band1Vert">
+      <w:pPr/>
+      <w:rPr/>
+      <w:tcPr/>
+    </w:tblStylePr>
+    <w:tblStylePr w:type="band2Horz">
+      <w:pPr/>
+      <w:rPr/>
+      <w:tcPr/>
+    </w:tblStylePr>
+    <w:tblStylePr w:type="band2Vert">
+      <w:pPr/>
+      <w:rPr/>
+      <w:tcPr/>
+    </w:tblStylePr>
+    <w:tblStylePr w:type="firstCol">
+      <w:pPr/>
+      <w:rPr/>
+      <w:tcPr/>
+    </w:tblStylePr>
+    <w:tblStylePr w:type="firstRow">
+      <w:pPr/>
+      <w:rPr/>
+      <w:tcPr/>
+    </w:tblStylePr>
+    <w:tblStylePr w:type="lastCol">
+      <w:pPr/>
+      <w:rPr/>
+      <w:tcPr/>
+    </w:tblStylePr>
+    <w:tblStylePr w:type="lastRow">
+      <w:pPr/>
+      <w:rPr/>
+      <w:tcPr/>
+    </w:tblStylePr>
+    <w:tblStylePr w:type="neCell">
+      <w:pPr/>
+      <w:rPr/>
+      <w:tcPr/>
+    </w:tblStylePr>
+    <w:tblStylePr w:type="nwCell">
+      <w:pPr/>
+      <w:rPr/>
+      <w:tcPr/>
+    </w:tblStylePr>
+    <w:tblStylePr w:type="seCell">
+      <w:pPr/>
+      <w:rPr/>
+      <w:tcPr/>
+    </w:tblStylePr>
+    <w:tblStylePr w:type="swCell">
+      <w:pPr/>
+      <w:rPr/>
+      <w:tcPr/>
+    </w:tblStylePr>
+  </w:style>
 </w:styles>
 </file>
</xml_diff>